<commit_message>
Submission to Landscape and Urban Planning
</commit_message>
<xml_diff>
--- a/doc/Cover letter.docx
+++ b/doc/Cover letter.docx
@@ -10,170 +10,91 @@
       </w:pPr>
       <w:r>
         <w:rPr>
-          <w:b/>
-          <w:bCs/>
-          <w:lang w:val="en-US"/>
-        </w:rPr>
-        <w:t>Cover letter</w:t>
+          <w:lang w:val="en-US"/>
+        </w:rPr>
+        <w:t>Dear editors,</w:t>
       </w:r>
     </w:p>
     <w:p>
       <w:pPr>
-        <w:numPr>
-          <w:ilvl w:val="0"/>
-          <w:numId w:val="1"/>
-        </w:numPr>
-        <w:rPr>
-          <w:lang w:val="en-US"/>
-        </w:rPr>
-      </w:pPr>
-      <w:r>
-        <w:rPr>
-          <w:lang w:val="en-US"/>
-        </w:rPr>
-        <w:t>Which is the precise problem addressed in this article?</w:t>
-      </w:r>
-      <w:r>
-        <w:rPr>
-          <w:lang w:val="en-US"/>
-        </w:rPr>
-        <w:t xml:space="preserve"> </w:t>
-      </w:r>
-      <w:r>
-        <w:rPr>
-          <w:i/>
-          <w:iCs/>
-          <w:lang w:val="en-US"/>
-        </w:rPr>
-        <w:t>We tested the hypothesis that cities are composed of different degrees of ecological novelty by studying four urban habitats with differing degrees of management and human legacy</w:t>
-      </w:r>
-      <w:r>
-        <w:rPr>
-          <w:i/>
-          <w:iCs/>
-          <w:lang w:val="en-US"/>
-        </w:rPr>
-        <w:t>; and</w:t>
-      </w:r>
-      <w:r>
-        <w:rPr>
-          <w:i/>
-          <w:iCs/>
-          <w:lang w:val="en-US"/>
-        </w:rPr>
-        <w:t xml:space="preserve"> comparing the</w:t>
-      </w:r>
-      <w:r>
-        <w:rPr>
-          <w:i/>
-          <w:iCs/>
-          <w:lang w:val="en-US"/>
-        </w:rPr>
-        <w:t>m with</w:t>
-      </w:r>
-      <w:r>
-        <w:rPr>
-          <w:i/>
-          <w:iCs/>
-          <w:lang w:val="en-US"/>
-        </w:rPr>
-        <w:t xml:space="preserve"> two reference pre-urban habitats.</w:t>
+        <w:rPr>
+          <w:lang w:val="en-US"/>
+        </w:rPr>
+      </w:pPr>
+      <w:r>
+        <w:rPr>
+          <w:lang w:val="en-US"/>
+        </w:rPr>
+        <w:t>We submit the manuscript “</w:t>
+      </w:r>
+      <w:r>
+        <w:rPr>
+          <w:lang w:val="en-US"/>
+        </w:rPr>
+        <w:t>Compositional novelty of plant, fungal and bacterial communities across urban habitats</w:t>
+      </w:r>
+      <w:r>
+        <w:rPr>
+          <w:lang w:val="en-US"/>
+        </w:rPr>
+        <w:t xml:space="preserve">” to be considered for publication in </w:t>
+      </w:r>
+      <w:r>
+        <w:rPr>
+          <w:lang w:val="en-US"/>
+        </w:rPr>
+        <w:t>Landscape and Urban Planning</w:t>
+      </w:r>
+      <w:r>
+        <w:rPr>
+          <w:lang w:val="en-US"/>
+        </w:rPr>
+        <w:t>.</w:t>
       </w:r>
     </w:p>
     <w:p>
       <w:pPr>
-        <w:numPr>
-          <w:ilvl w:val="0"/>
-          <w:numId w:val="1"/>
-        </w:numPr>
-        <w:rPr>
-          <w:lang w:val="en-US"/>
-        </w:rPr>
-      </w:pPr>
-      <w:r>
-        <w:rPr>
-          <w:lang w:val="en-US"/>
-        </w:rPr>
-        <w:t>Which are t</w:t>
-      </w:r>
-      <w:r>
-        <w:rPr>
-          <w:lang w:val="en-US"/>
-        </w:rPr>
-        <w:t>he unique contributions of the article</w:t>
-      </w:r>
-      <w:r>
-        <w:rPr>
-          <w:lang w:val="en-US"/>
-        </w:rPr>
-        <w:t>?</w:t>
-      </w:r>
-      <w:r>
-        <w:rPr>
-          <w:lang w:val="en-US"/>
-        </w:rPr>
-        <w:t xml:space="preserve"> </w:t>
-      </w:r>
-      <w:r>
-        <w:rPr>
-          <w:i/>
-          <w:iCs/>
-          <w:lang w:val="en-US"/>
-        </w:rPr>
-        <w:t>We used a compositional novelty index based on multidimensional ordination, which is straightforward to calculate and only requires species co-occurrence data for urban and reference habitats.</w:t>
+        <w:rPr>
+          <w:lang w:val="en-US"/>
+        </w:rPr>
+      </w:pPr>
+      <w:r>
+        <w:rPr>
+          <w:lang w:val="en-US"/>
+        </w:rPr>
+        <w:t>We test the hypothesis that cities are composed of different degrees of ecological novelty by studying four urban habitats with differing degrees of management and human legacy; and comparing them with two reference pre-urban habitats.</w:t>
       </w:r>
     </w:p>
     <w:p>
       <w:pPr>
-        <w:numPr>
-          <w:ilvl w:val="0"/>
-          <w:numId w:val="1"/>
-        </w:numPr>
-        <w:rPr>
-          <w:lang w:val="en-US"/>
-        </w:rPr>
-      </w:pPr>
-      <w:r>
-        <w:rPr>
-          <w:lang w:val="en-US"/>
-        </w:rPr>
-        <w:t>H</w:t>
-      </w:r>
-      <w:r>
-        <w:rPr>
-          <w:lang w:val="en-US"/>
-        </w:rPr>
-        <w:t xml:space="preserve">ow </w:t>
-      </w:r>
-      <w:r>
-        <w:rPr>
-          <w:lang w:val="en-US"/>
-        </w:rPr>
-        <w:t>does this</w:t>
-      </w:r>
-      <w:r>
-        <w:rPr>
-          <w:lang w:val="en-US"/>
-        </w:rPr>
-        <w:t xml:space="preserve"> research </w:t>
-      </w:r>
-      <w:r>
-        <w:rPr>
-          <w:lang w:val="en-US"/>
-        </w:rPr>
-        <w:t>contribute</w:t>
-      </w:r>
-      <w:r>
-        <w:rPr>
-          <w:lang w:val="en-US"/>
-        </w:rPr>
-        <w:t xml:space="preserve"> to Urban Forestry &amp; Urban Greening</w:t>
-      </w:r>
-      <w:r>
-        <w:rPr>
-          <w:lang w:val="en-US"/>
-        </w:rPr>
-        <w:t>?</w:t>
+        <w:rPr>
+          <w:lang w:val="en-US"/>
+        </w:rPr>
+      </w:pPr>
+      <w:r>
+        <w:rPr>
+          <w:lang w:val="en-US"/>
+        </w:rPr>
+        <w:t>We use a compositional novelty index based on multidimensional ordination, which is straightforward to calculate and only requires species co-occurrence data for urban and reference habitats.</w:t>
+      </w:r>
+    </w:p>
+    <w:p>
+      <w:pPr>
+        <w:rPr>
+          <w:lang w:val="en-US"/>
+        </w:rPr>
+      </w:pPr>
+      <w:r>
+        <w:rPr>
+          <w:lang w:val="en-US"/>
+        </w:rPr>
+        <w:t xml:space="preserve">Our </w:t>
+      </w:r>
+      <w:r>
+        <w:rPr>
+          <w:lang w:val="en-US"/>
+        </w:rPr>
+        <w:t>results</w:t>
       </w:r>
       <w:r>
         <w:rPr>
@@ -183,59 +104,53 @@
       </w:r>
       <w:r>
         <w:rPr>
-          <w:i/>
-          <w:iCs/>
-          <w:lang w:val="en-US"/>
-        </w:rPr>
-        <w:t xml:space="preserve">Our </w:t>
-      </w:r>
-      <w:r>
-        <w:rPr>
-          <w:i/>
-          <w:iCs/>
-          <w:lang w:val="en-US"/>
-        </w:rPr>
-        <w:t>results</w:t>
-      </w:r>
-      <w:r>
-        <w:rPr>
-          <w:i/>
-          <w:iCs/>
-          <w:lang w:val="en-US"/>
-        </w:rPr>
-        <w:t xml:space="preserve"> </w:t>
-      </w:r>
-      <w:r>
-        <w:rPr>
-          <w:i/>
-          <w:iCs/>
           <w:lang w:val="en-US"/>
         </w:rPr>
         <w:t>support an</w:t>
       </w:r>
       <w:r>
         <w:rPr>
-          <w:i/>
-          <w:iCs/>
           <w:lang w:val="en-US"/>
         </w:rPr>
         <w:t xml:space="preserve"> integrative approach to urban landscape </w:t>
       </w:r>
       <w:r>
         <w:rPr>
-          <w:i/>
-          <w:iCs/>
           <w:lang w:val="en-US"/>
         </w:rPr>
         <w:t xml:space="preserve">management </w:t>
       </w:r>
       <w:r>
         <w:rPr>
-          <w:i/>
-          <w:iCs/>
           <w:lang w:val="en-US"/>
         </w:rPr>
         <w:t>that favors habitat heterogeneity by passive rewilding of managed park lawns, non-intervention on residential vacant lots, direct restoration of industrial vacant lots, and conservation of natural and agricultural habitat remnants as sources of native species.</w:t>
+      </w:r>
+    </w:p>
+    <w:p>
+      <w:pPr>
+        <w:rPr>
+          <w:lang w:val="en-US"/>
+        </w:rPr>
+      </w:pPr>
+      <w:r>
+        <w:rPr>
+          <w:lang w:val="en-US"/>
+        </w:rPr>
+        <w:t>Kind regards,</w:t>
+      </w:r>
+    </w:p>
+    <w:p>
+      <w:pPr>
+        <w:rPr>
+          <w:lang w:val="en-US"/>
+        </w:rPr>
+      </w:pPr>
+      <w:r>
+        <w:rPr>
+          <w:lang w:val="en-US"/>
+        </w:rPr>
+        <w:t>The authors</w:t>
       </w:r>
     </w:p>
     <w:p>

</xml_diff>